<commit_message>
design changes report changes
</commit_message>
<xml_diff>
--- a/storage/L1-Series-1.docx
+++ b/storage/L1-Series-1.docx
@@ -2,19 +2,6 @@
 <file path=word/document.xml><?xml version="1.0" encoding="utf-8"?>
 <w:document xmlns:ve="http://schemas.openxmlformats.org/markup-compatibility/2006" xmlns:o="urn:schemas-microsoft-com:office:office" xmlns:r="http://schemas.openxmlformats.org/officeDocument/2006/relationships" xmlns:m="http://schemas.openxmlformats.org/officeDocument/2006/math" xmlns:v="urn:schemas-microsoft-com:vml" xmlns:wp="http://schemas.openxmlformats.org/drawingml/2006/wordprocessingDrawing" xmlns:w10="urn:schemas-microsoft-com:office:word" xmlns:w="http://schemas.openxmlformats.org/wordprocessingml/2006/main" xmlns:wne="http://schemas.microsoft.com/office/word/2006/wordml">
   <w:body>
-    <w:p>
-      <w:pPr>
-        <w:jc w:val="center"/>
-      </w:pPr>
-      <w:r>
-        <w:pict>
-          <v:shape type="#_x0000_t75" style="width:85pt; height:57pt; margin-left:0pt; margin-top:0pt; mso-position-horizontal:left; mso-position-vertical:top; mso-position-horizontal-relative:char; mso-position-vertical-relative:line;">
-            <w10:wrap type="inline"/>
-            <v:imagedata r:id="rId7" o:title=""/>
-          </v:shape>
-        </w:pict>
-      </w:r>
-    </w:p>
     <w:p/>
     <w:p>
       <w:pPr>
@@ -119,7 +106,7 @@
                 <w:b w:val="1"/>
                 <w:bCs w:val="1"/>
               </w:rPr>
-              <w:t xml:space="preserve">5.1.2.0</w:t>
+              <w:t xml:space="preserve">1.0</w:t>
             </w:r>
           </w:p>
         </w:tc>
@@ -194,7 +181,7 @@
                 <w:b w:val="1"/>
                 <w:bCs w:val="1"/>
               </w:rPr>
-              <w:t xml:space="preserve">04/05/2021, 11:23 AM</w:t>
+              <w:t xml:space="preserve">05/21/2021, 04:14 PM</w:t>
             </w:r>
           </w:p>
         </w:tc>
@@ -762,7 +749,7 @@
             </w:pPr>
             <w:r>
               <w:rPr/>
-              <w:t xml:space="preserve">4+4</w:t>
+              <w:t xml:space="preserve">2+2</w:t>
             </w:r>
           </w:p>
         </w:tc>
@@ -817,7 +804,7 @@
             </w:pPr>
             <w:r>
               <w:rPr/>
-              <w:t xml:space="preserve">6.8</w:t>
+              <w:t xml:space="preserve">2.3</w:t>
             </w:r>
           </w:p>
         </w:tc>
@@ -1035,7 +1022,7 @@
             </w:pPr>
             <w:r>
               <w:rPr/>
-              <w:t xml:space="preserve">0.00002</w:t>
+              <w:t xml:space="preserve">standard</w:t>
             </w:r>
           </w:p>
         </w:tc>
@@ -1241,7 +1228,7 @@
             </w:pPr>
             <w:r>
               <w:rPr/>
-              <w:t xml:space="preserve">32.6</w:t>
+              <w:t xml:space="preserve">33</w:t>
             </w:r>
           </w:p>
         </w:tc>
@@ -1351,7 +1338,7 @@
             </w:pPr>
             <w:r>
               <w:rPr/>
-              <w:t xml:space="preserve">35</w:t>
+              <w:t xml:space="preserve">34.9</w:t>
             </w:r>
           </w:p>
         </w:tc>
@@ -1516,7 +1503,7 @@
             </w:pPr>
             <w:r>
               <w:rPr/>
-              <w:t xml:space="preserve">4.6</w:t>
+              <w:t xml:space="preserve">4.7</w:t>
             </w:r>
           </w:p>
         </w:tc>
@@ -1734,7 +1721,7 @@
             </w:pPr>
             <w:r>
               <w:rPr/>
-              <w:t xml:space="preserve">0.00005</w:t>
+              <w:t xml:space="preserve">standard</w:t>
             </w:r>
           </w:p>
         </w:tc>
@@ -2160,7 +2147,7 @@
             </w:pPr>
             <w:r>
               <w:rPr/>
-              <w:t xml:space="preserve">3.0</w:t>
+              <w:t xml:space="preserve">3.2</w:t>
             </w:r>
           </w:p>
         </w:tc>
@@ -3461,7 +3448,7 @@
             <w:pPr/>
             <w:r>
               <w:rPr/>
-              <w:t xml:space="preserve">Evaporator tube material</w:t>
+              <w:t xml:space="preserve">Evaporator</w:t>
             </w:r>
           </w:p>
         </w:tc>
@@ -3487,7 +3474,7 @@
             </w:pPr>
             <w:r>
               <w:rPr/>
-              <w:t xml:space="preserve">Copper</w:t>
+              <w:t xml:space="preserve">name</w:t>
             </w:r>
           </w:p>
         </w:tc>
@@ -3742,7 +3729,7 @@
                 <w:b w:val="1"/>
                 <w:bCs w:val="1"/>
               </w:rPr>
-              <w:t xml:space="preserve">NonStandard</w:t>
+              <w:t xml:space="preserve">Standard</w:t>
             </w:r>
           </w:p>
         </w:tc>
@@ -3791,42 +3778,28 @@
       <w:pPr/>
       <w:r>
         <w:rPr/>
-        <w:t xml:space="preserve">1. This is an ARI selection</w:t>
+        <w:t xml:space="preserve">1. This selection is valid for insulated chiller only.</w:t>
       </w:r>
     </w:p>
     <w:p>
       <w:pPr/>
       <w:r>
         <w:rPr/>
-        <w:t xml:space="preserve">2. Note----Higher Size Low temp Heat Exchanger Required, Pls refer to Engg. for extra cost</w:t>
+        <w:t xml:space="preserve">2. For non-insulated chiller, the Capacity and Heat source consumption will vary.</w:t>
       </w:r>
     </w:p>
     <w:p>
       <w:pPr/>
       <w:r>
         <w:rPr/>
-        <w:t xml:space="preserve">3. This selection is valid for insulated chiller only.</w:t>
+        <w:t xml:space="preserve">3. Plant Room Temperature should be from +5 deg C to +45 deg C</w:t>
       </w:r>
     </w:p>
     <w:p>
       <w:pPr/>
       <w:r>
         <w:rPr/>
-        <w:t xml:space="preserve">4. For non-insulated chiller, the Capacity and Heat source consumption will vary.</w:t>
-      </w:r>
-    </w:p>
-    <w:p>
-      <w:pPr/>
-      <w:r>
-        <w:rPr/>
-        <w:t xml:space="preserve">5. Plant Room Temperature should be from +5 deg C to +45 deg C</w:t>
-      </w:r>
-    </w:p>
-    <w:p>
-      <w:pPr/>
-      <w:r>
-        <w:rPr/>
-        <w:t xml:space="preserve">6. Please contact Thermax representative / Office for customised specifications.</w:t>
+        <w:t xml:space="preserve">4. Please contact Thermax representative / Office for customised specifications.</w:t>
       </w:r>
     </w:p>
     <w:sectPr>

</xml_diff>